<commit_message>
Added research stuff on the project report
</commit_message>
<xml_diff>
--- a/12. CPL/SA/Reports/BDSE07-CPL-0922_FrancisAbarca_ProjectReport.docx
+++ b/12. CPL/SA/Reports/BDSE07-CPL-0922_FrancisAbarca_ProjectReport.docx
@@ -1598,7 +1598,7 @@
                     </pic:cNvPicPr>
                   </pic:nvPicPr>
                   <pic:blipFill>
-                    <a:blip r:embed="rId5">
+                    <a:blip r:embed="rId7">
                       <a:extLst>
                         <a:ext uri="{28A0092B-C50C-407E-A947-70E740481C1C}">
                           <a14:useLocalDpi xmlns:a14="http://schemas.microsoft.com/office/drawing/2010/main" val="0"/>
@@ -1707,7 +1707,7 @@
                     <pic:cNvPicPr/>
                   </pic:nvPicPr>
                   <pic:blipFill rotWithShape="1">
-                    <a:blip r:embed="rId6"/>
+                    <a:blip r:embed="rId8"/>
                     <a:srcRect r="52797"/>
                     <a:stretch/>
                   </pic:blipFill>
@@ -1767,7 +1767,7 @@
                     <pic:cNvPicPr/>
                   </pic:nvPicPr>
                   <pic:blipFill rotWithShape="1">
-                    <a:blip r:embed="rId6"/>
+                    <a:blip r:embed="rId8"/>
                     <a:srcRect l="46861"/>
                     <a:stretch/>
                   </pic:blipFill>
@@ -2573,6 +2573,7 @@
           <w:rFonts w:ascii="Microsoft GothicNeo" w:eastAsia="Microsoft GothicNeo" w:hAnsi="Microsoft GothicNeo" w:cs="Microsoft GothicNeo"/>
           <w:lang w:val="en-US"/>
         </w:rPr>
+        <w:lastRenderedPageBreak/>
         <w:t>The observation method is a very time-consuming process, and there are chances that the observer and the observed will lose interest in it after a certain point in time. In the observation method, the very minimum cooperation of the respondent is required. Some phenomena of study are abstract in nature. Reliability Lacks in information. Slow and Costly.</w:t>
       </w:r>
     </w:p>
@@ -3431,7 +3432,21 @@
           <w:rFonts w:ascii="Microsoft GothicNeo" w:eastAsia="Microsoft GothicNeo" w:hAnsi="Microsoft GothicNeo" w:cs="Microsoft GothicNeo"/>
           <w:lang w:val="en-US"/>
         </w:rPr>
-        <w:t>Mixed research can be time consuming, complex the design and implement, and requires expertise in both qualitative and quantitative research.</w:t>
+        <w:t xml:space="preserve">Mixed research can be time consuming, complex </w:t>
+      </w:r>
+      <w:r>
+        <w:rPr>
+          <w:rFonts w:ascii="Microsoft GothicNeo" w:eastAsia="Microsoft GothicNeo" w:hAnsi="Microsoft GothicNeo" w:cs="Microsoft GothicNeo"/>
+          <w:lang w:val="en-US"/>
+        </w:rPr>
+        <w:t>design</w:t>
+      </w:r>
+      <w:r>
+        <w:rPr>
+          <w:rFonts w:ascii="Microsoft GothicNeo" w:eastAsia="Microsoft GothicNeo" w:hAnsi="Microsoft GothicNeo" w:cs="Microsoft GothicNeo"/>
+          <w:lang w:val="en-US"/>
+        </w:rPr>
+        <w:t xml:space="preserve"> and implement, and requires expertise in both qualitative and quantitative research.</w:t>
       </w:r>
     </w:p>
     <w:p>
@@ -3458,6 +3473,1219 @@
       <w:pPr>
         <w:pStyle w:val="ListParagraph"/>
         <w:numPr>
+          <w:ilvl w:val="1"/>
+          <w:numId w:val="1"/>
+        </w:numPr>
+        <w:rPr>
+          <w:rFonts w:ascii="Microsoft GothicNeo" w:eastAsia="Microsoft GothicNeo" w:hAnsi="Microsoft GothicNeo" w:cs="Microsoft GothicNeo"/>
+          <w:lang w:val="en-US"/>
+        </w:rPr>
+      </w:pPr>
+      <w:r>
+        <w:rPr>
+          <w:rFonts w:ascii="Microsoft GothicNeo" w:eastAsia="Microsoft GothicNeo" w:hAnsi="Microsoft GothicNeo" w:cs="Microsoft GothicNeo"/>
+          <w:lang w:val="en-US"/>
+        </w:rPr>
+        <w:t>Saunders Research Onion Theory</w:t>
+      </w:r>
+    </w:p>
+    <w:p>
+      <w:pPr>
+        <w:pStyle w:val="ListParagraph"/>
+        <w:numPr>
+          <w:ilvl w:val="1"/>
+          <w:numId w:val="1"/>
+        </w:numPr>
+        <w:rPr>
+          <w:rFonts w:ascii="Microsoft GothicNeo" w:eastAsia="Microsoft GothicNeo" w:hAnsi="Microsoft GothicNeo" w:cs="Microsoft GothicNeo"/>
+          <w:lang w:val="en-US"/>
+        </w:rPr>
+      </w:pPr>
+      <w:r>
+        <w:rPr>
+          <w:rFonts w:ascii="Microsoft GothicNeo" w:eastAsia="Microsoft GothicNeo" w:hAnsi="Microsoft GothicNeo" w:cs="Microsoft GothicNeo"/>
+          <w:lang w:val="en-US"/>
+        </w:rPr>
+        <w:t>Compare</w:t>
+      </w:r>
+      <w:r>
+        <w:rPr>
+          <w:rFonts w:ascii="Microsoft GothicNeo" w:eastAsia="Microsoft GothicNeo" w:hAnsi="Microsoft GothicNeo" w:cs="Microsoft GothicNeo"/>
+          <w:lang w:val="en-US"/>
+        </w:rPr>
+        <w:t xml:space="preserve"> research methods and research </w:t>
+      </w:r>
+      <w:r>
+        <w:rPr>
+          <w:rFonts w:ascii="Microsoft GothicNeo" w:eastAsia="Microsoft GothicNeo" w:hAnsi="Microsoft GothicNeo" w:cs="Microsoft GothicNeo"/>
+          <w:lang w:val="en-US"/>
+        </w:rPr>
+        <w:t>approaches.</w:t>
+      </w:r>
+    </w:p>
+    <w:p>
+      <w:pPr>
+        <w:pStyle w:val="ListParagraph"/>
+        <w:numPr>
+          <w:ilvl w:val="2"/>
+          <w:numId w:val="1"/>
+        </w:numPr>
+        <w:rPr>
+          <w:rFonts w:ascii="Microsoft GothicNeo" w:eastAsia="Microsoft GothicNeo" w:hAnsi="Microsoft GothicNeo" w:cs="Microsoft GothicNeo"/>
+          <w:lang w:val="en-US"/>
+        </w:rPr>
+      </w:pPr>
+      <w:r>
+        <w:rPr>
+          <w:rFonts w:ascii="Microsoft GothicNeo" w:eastAsia="Microsoft GothicNeo" w:hAnsi="Microsoft GothicNeo" w:cs="Microsoft GothicNeo"/>
+          <w:lang w:val="en-US"/>
+        </w:rPr>
+        <w:t>Comparison of Data Approaches</w:t>
+      </w:r>
+    </w:p>
+    <w:tbl>
+      <w:tblPr>
+        <w:tblStyle w:val="TableGrid"/>
+        <w:tblW w:w="8640" w:type="dxa"/>
+        <w:tblInd w:w="720" w:type="dxa"/>
+        <w:tblLayout w:type="fixed"/>
+        <w:tblLook w:val="06A0" w:firstRow="1" w:lastRow="0" w:firstColumn="1" w:lastColumn="0" w:noHBand="1" w:noVBand="1"/>
+      </w:tblPr>
+      <w:tblGrid>
+        <w:gridCol w:w="2880"/>
+        <w:gridCol w:w="2880"/>
+        <w:gridCol w:w="2880"/>
+      </w:tblGrid>
+      <w:tr>
+        <w:tc>
+          <w:tcPr>
+            <w:tcW w:w="2880" w:type="dxa"/>
+          </w:tcPr>
+          <w:p>
+            <w:pPr>
+              <w:rPr>
+                <w:rFonts w:ascii="Microsoft GothicNeo" w:eastAsia="Microsoft GothicNeo" w:hAnsi="Microsoft GothicNeo"/>
+              </w:rPr>
+            </w:pPr>
+            <w:r>
+              <w:rPr>
+                <w:rFonts w:ascii="Microsoft GothicNeo" w:eastAsia="Microsoft GothicNeo" w:hAnsi="Microsoft GothicNeo"/>
+              </w:rPr>
+              <w:t>Quantitative Research</w:t>
+            </w:r>
+          </w:p>
+        </w:tc>
+        <w:tc>
+          <w:tcPr>
+            <w:tcW w:w="2880" w:type="dxa"/>
+          </w:tcPr>
+          <w:p>
+            <w:pPr>
+              <w:rPr>
+                <w:rFonts w:ascii="Microsoft GothicNeo" w:eastAsia="Microsoft GothicNeo" w:hAnsi="Microsoft GothicNeo"/>
+              </w:rPr>
+            </w:pPr>
+            <w:r>
+              <w:rPr>
+                <w:rFonts w:ascii="Microsoft GothicNeo" w:eastAsia="Microsoft GothicNeo" w:hAnsi="Microsoft GothicNeo"/>
+              </w:rPr>
+              <w:t>Qualitative Research</w:t>
+            </w:r>
+          </w:p>
+        </w:tc>
+        <w:tc>
+          <w:tcPr>
+            <w:tcW w:w="2880" w:type="dxa"/>
+          </w:tcPr>
+          <w:p>
+            <w:pPr>
+              <w:rPr>
+                <w:rFonts w:ascii="Microsoft GothicNeo" w:eastAsia="Microsoft GothicNeo" w:hAnsi="Microsoft GothicNeo"/>
+              </w:rPr>
+            </w:pPr>
+            <w:r>
+              <w:rPr>
+                <w:rFonts w:ascii="Microsoft GothicNeo" w:eastAsia="Microsoft GothicNeo" w:hAnsi="Microsoft GothicNeo"/>
+              </w:rPr>
+              <w:t>Mixed Research</w:t>
+            </w:r>
+          </w:p>
+        </w:tc>
+      </w:tr>
+      <w:tr>
+        <w:tc>
+          <w:tcPr>
+            <w:tcW w:w="2880" w:type="dxa"/>
+          </w:tcPr>
+          <w:p>
+            <w:pPr>
+              <w:pStyle w:val="ListParagraph"/>
+              <w:numPr>
+                <w:ilvl w:val="0"/>
+                <w:numId w:val="7"/>
+              </w:numPr>
+              <w:rPr>
+                <w:rFonts w:ascii="Microsoft GothicNeo" w:eastAsia="Microsoft GothicNeo" w:hAnsi="Microsoft GothicNeo"/>
+              </w:rPr>
+            </w:pPr>
+            <w:r>
+              <w:rPr>
+                <w:rFonts w:ascii="Microsoft GothicNeo" w:eastAsia="Microsoft GothicNeo" w:hAnsi="Microsoft GothicNeo"/>
+              </w:rPr>
+              <w:t>Numerical Approach</w:t>
+            </w:r>
+          </w:p>
+          <w:p>
+            <w:pPr>
+              <w:pStyle w:val="ListParagraph"/>
+              <w:numPr>
+                <w:ilvl w:val="0"/>
+                <w:numId w:val="7"/>
+              </w:numPr>
+              <w:rPr>
+                <w:rFonts w:ascii="Microsoft GothicNeo" w:eastAsia="Microsoft GothicNeo" w:hAnsi="Microsoft GothicNeo"/>
+              </w:rPr>
+            </w:pPr>
+            <w:r>
+              <w:rPr>
+                <w:rFonts w:ascii="Microsoft GothicNeo" w:eastAsia="Microsoft GothicNeo" w:hAnsi="Microsoft GothicNeo"/>
+              </w:rPr>
+              <w:t>Uses Surveys, experiments, quasi experiments, secondary data analysis</w:t>
+            </w:r>
+          </w:p>
+          <w:p>
+            <w:pPr>
+              <w:pStyle w:val="ListParagraph"/>
+              <w:numPr>
+                <w:ilvl w:val="0"/>
+                <w:numId w:val="7"/>
+              </w:numPr>
+              <w:rPr>
+                <w:rFonts w:ascii="Microsoft GothicNeo" w:eastAsia="Microsoft GothicNeo" w:hAnsi="Microsoft GothicNeo"/>
+              </w:rPr>
+            </w:pPr>
+            <w:r>
+              <w:rPr>
+                <w:rFonts w:ascii="Microsoft GothicNeo" w:eastAsia="Microsoft GothicNeo" w:hAnsi="Microsoft GothicNeo"/>
+              </w:rPr>
+              <w:t>Statistical analysis</w:t>
+            </w:r>
+          </w:p>
+          <w:p>
+            <w:pPr>
+              <w:pStyle w:val="ListParagraph"/>
+              <w:numPr>
+                <w:ilvl w:val="0"/>
+                <w:numId w:val="7"/>
+              </w:numPr>
+              <w:rPr>
+                <w:rFonts w:ascii="Microsoft GothicNeo" w:eastAsia="Microsoft GothicNeo" w:hAnsi="Microsoft GothicNeo"/>
+              </w:rPr>
+            </w:pPr>
+            <w:r>
+              <w:rPr>
+                <w:rFonts w:ascii="Microsoft GothicNeo" w:eastAsia="Microsoft GothicNeo" w:hAnsi="Microsoft GothicNeo"/>
+              </w:rPr>
+              <w:t>Generalizability, precision, objectivity</w:t>
+            </w:r>
+          </w:p>
+          <w:p>
+            <w:pPr>
+              <w:pStyle w:val="ListParagraph"/>
+              <w:numPr>
+                <w:ilvl w:val="0"/>
+                <w:numId w:val="7"/>
+              </w:numPr>
+              <w:rPr>
+                <w:rFonts w:ascii="Microsoft GothicNeo" w:eastAsia="Microsoft GothicNeo" w:hAnsi="Microsoft GothicNeo"/>
+              </w:rPr>
+            </w:pPr>
+            <w:r>
+              <w:rPr>
+                <w:rFonts w:ascii="Microsoft GothicNeo" w:eastAsia="Microsoft GothicNeo" w:hAnsi="Microsoft GothicNeo"/>
+              </w:rPr>
+              <w:t>Can be reductionist, may not capture the complexity of the project.</w:t>
+            </w:r>
+          </w:p>
+        </w:tc>
+        <w:tc>
+          <w:tcPr>
+            <w:tcW w:w="2880" w:type="dxa"/>
+          </w:tcPr>
+          <w:p>
+            <w:pPr>
+              <w:pStyle w:val="ListParagraph"/>
+              <w:numPr>
+                <w:ilvl w:val="0"/>
+                <w:numId w:val="7"/>
+              </w:numPr>
+              <w:rPr>
+                <w:rFonts w:ascii="Microsoft GothicNeo" w:eastAsia="Microsoft GothicNeo" w:hAnsi="Microsoft GothicNeo"/>
+              </w:rPr>
+            </w:pPr>
+            <w:r>
+              <w:rPr>
+                <w:rFonts w:ascii="Microsoft GothicNeo" w:eastAsia="Microsoft GothicNeo" w:hAnsi="Microsoft GothicNeo"/>
+              </w:rPr>
+              <w:t>Non-numerical</w:t>
+            </w:r>
+          </w:p>
+          <w:p>
+            <w:pPr>
+              <w:pStyle w:val="ListParagraph"/>
+              <w:numPr>
+                <w:ilvl w:val="0"/>
+                <w:numId w:val="7"/>
+              </w:numPr>
+              <w:rPr>
+                <w:rFonts w:ascii="Microsoft GothicNeo" w:eastAsia="Microsoft GothicNeo" w:hAnsi="Microsoft GothicNeo"/>
+              </w:rPr>
+            </w:pPr>
+            <w:r>
+              <w:rPr>
+                <w:rFonts w:ascii="Microsoft GothicNeo" w:eastAsia="Microsoft GothicNeo" w:hAnsi="Microsoft GothicNeo"/>
+              </w:rPr>
+              <w:t>Interviews, focus groups, observations, document analysis</w:t>
+            </w:r>
+          </w:p>
+          <w:p>
+            <w:pPr>
+              <w:pStyle w:val="ListParagraph"/>
+              <w:numPr>
+                <w:ilvl w:val="0"/>
+                <w:numId w:val="7"/>
+              </w:numPr>
+              <w:rPr>
+                <w:rFonts w:ascii="Microsoft GothicNeo" w:eastAsia="Microsoft GothicNeo" w:hAnsi="Microsoft GothicNeo"/>
+              </w:rPr>
+            </w:pPr>
+            <w:r>
+              <w:rPr>
+                <w:rFonts w:ascii="Microsoft GothicNeo" w:eastAsia="Microsoft GothicNeo" w:hAnsi="Microsoft GothicNeo"/>
+              </w:rPr>
+              <w:t>Thematic analysis, discourse analysis, content analysis</w:t>
+            </w:r>
+          </w:p>
+          <w:p>
+            <w:pPr>
+              <w:pStyle w:val="ListParagraph"/>
+              <w:numPr>
+                <w:ilvl w:val="0"/>
+                <w:numId w:val="7"/>
+              </w:numPr>
+              <w:rPr>
+                <w:rFonts w:ascii="Microsoft GothicNeo" w:eastAsia="Microsoft GothicNeo" w:hAnsi="Microsoft GothicNeo"/>
+              </w:rPr>
+            </w:pPr>
+            <w:r>
+              <w:rPr>
+                <w:rFonts w:ascii="Microsoft GothicNeo" w:eastAsia="Microsoft GothicNeo" w:hAnsi="Microsoft GothicNeo"/>
+              </w:rPr>
+              <w:t>Depth, richness, detail, subjectivity</w:t>
+            </w:r>
+          </w:p>
+          <w:p>
+            <w:pPr>
+              <w:pStyle w:val="ListParagraph"/>
+              <w:numPr>
+                <w:ilvl w:val="0"/>
+                <w:numId w:val="7"/>
+              </w:numPr>
+              <w:rPr>
+                <w:rFonts w:ascii="Microsoft GothicNeo" w:eastAsia="Microsoft GothicNeo" w:hAnsi="Microsoft GothicNeo"/>
+              </w:rPr>
+            </w:pPr>
+            <w:r>
+              <w:rPr>
+                <w:rFonts w:ascii="Microsoft GothicNeo" w:eastAsia="Microsoft GothicNeo" w:hAnsi="Microsoft GothicNeo"/>
+              </w:rPr>
+              <w:t>Can be difficult to generalize findings, may be biased by the researcher.</w:t>
+            </w:r>
+          </w:p>
+        </w:tc>
+        <w:tc>
+          <w:tcPr>
+            <w:tcW w:w="2880" w:type="dxa"/>
+          </w:tcPr>
+          <w:p>
+            <w:pPr>
+              <w:pStyle w:val="ListParagraph"/>
+              <w:numPr>
+                <w:ilvl w:val="0"/>
+                <w:numId w:val="7"/>
+              </w:numPr>
+              <w:rPr>
+                <w:rFonts w:ascii="Microsoft GothicNeo" w:eastAsia="Microsoft GothicNeo" w:hAnsi="Microsoft GothicNeo"/>
+              </w:rPr>
+            </w:pPr>
+            <w:r>
+              <w:rPr>
+                <w:rFonts w:ascii="Microsoft GothicNeo" w:eastAsia="Microsoft GothicNeo" w:hAnsi="Microsoft GothicNeo"/>
+              </w:rPr>
+              <w:t>Both numerical and non-numerical</w:t>
+            </w:r>
+          </w:p>
+          <w:p>
+            <w:pPr>
+              <w:pStyle w:val="ListParagraph"/>
+              <w:numPr>
+                <w:ilvl w:val="0"/>
+                <w:numId w:val="7"/>
+              </w:numPr>
+              <w:rPr>
+                <w:rFonts w:ascii="Microsoft GothicNeo" w:eastAsia="Microsoft GothicNeo" w:hAnsi="Microsoft GothicNeo"/>
+              </w:rPr>
+            </w:pPr>
+            <w:r>
+              <w:rPr>
+                <w:rFonts w:ascii="Microsoft GothicNeo" w:eastAsia="Microsoft GothicNeo" w:hAnsi="Microsoft GothicNeo"/>
+              </w:rPr>
+              <w:t>Any combination of quantitative and qualitative methods</w:t>
+            </w:r>
+          </w:p>
+          <w:p>
+            <w:pPr>
+              <w:pStyle w:val="ListParagraph"/>
+              <w:numPr>
+                <w:ilvl w:val="0"/>
+                <w:numId w:val="7"/>
+              </w:numPr>
+              <w:rPr>
+                <w:rFonts w:ascii="Microsoft GothicNeo" w:eastAsia="Microsoft GothicNeo" w:hAnsi="Microsoft GothicNeo"/>
+              </w:rPr>
+            </w:pPr>
+            <w:r>
+              <w:rPr>
+                <w:rFonts w:ascii="Microsoft GothicNeo" w:eastAsia="Microsoft GothicNeo" w:hAnsi="Microsoft GothicNeo"/>
+              </w:rPr>
+              <w:t>A combination of quantitative and qualitative analysis.</w:t>
+            </w:r>
+          </w:p>
+          <w:p>
+            <w:pPr>
+              <w:pStyle w:val="ListParagraph"/>
+              <w:numPr>
+                <w:ilvl w:val="0"/>
+                <w:numId w:val="7"/>
+              </w:numPr>
+              <w:rPr>
+                <w:rFonts w:ascii="Microsoft GothicNeo" w:eastAsia="Microsoft GothicNeo" w:hAnsi="Microsoft GothicNeo"/>
+              </w:rPr>
+            </w:pPr>
+            <w:r>
+              <w:rPr>
+                <w:rFonts w:ascii="Microsoft GothicNeo" w:eastAsia="Microsoft GothicNeo" w:hAnsi="Microsoft GothicNeo"/>
+              </w:rPr>
+              <w:t>Completeness, comprehensiveness, triangulation</w:t>
+            </w:r>
+          </w:p>
+          <w:p>
+            <w:pPr>
+              <w:pStyle w:val="ListParagraph"/>
+              <w:numPr>
+                <w:ilvl w:val="0"/>
+                <w:numId w:val="7"/>
+              </w:numPr>
+              <w:rPr>
+                <w:rFonts w:ascii="Microsoft GothicNeo" w:eastAsia="Microsoft GothicNeo" w:hAnsi="Microsoft GothicNeo"/>
+              </w:rPr>
+            </w:pPr>
+            <w:r>
+              <w:rPr>
+                <w:rFonts w:ascii="Microsoft GothicNeo" w:eastAsia="Microsoft GothicNeo" w:hAnsi="Microsoft GothicNeo"/>
+              </w:rPr>
+              <w:t>Can be complex and time-consuming to conduct</w:t>
+            </w:r>
+            <w:r>
+              <w:rPr>
+                <w:rFonts w:ascii="Microsoft GothicNeo" w:eastAsia="Microsoft GothicNeo" w:hAnsi="Microsoft GothicNeo"/>
+              </w:rPr>
+              <w:t xml:space="preserve"> </w:t>
+            </w:r>
+          </w:p>
+        </w:tc>
+      </w:tr>
+    </w:tbl>
+    <w:p>
+      <w:pPr>
+        <w:pStyle w:val="ListParagraph"/>
+        <w:jc w:val="both"/>
+        <w:rPr>
+          <w:rFonts w:ascii="Microsoft GothicNeo" w:eastAsia="Microsoft GothicNeo" w:hAnsi="Microsoft GothicNeo"/>
+        </w:rPr>
+      </w:pPr>
+      <w:r>
+        <w:rPr>
+          <w:rFonts w:ascii="Microsoft GothicNeo" w:eastAsia="Microsoft GothicNeo" w:hAnsi="Microsoft GothicNeo"/>
+        </w:rPr>
+        <w:tab/>
+      </w:r>
+    </w:p>
+    <w:p>
+      <w:pPr>
+        <w:pStyle w:val="ListParagraph"/>
+        <w:ind w:firstLine="720"/>
+        <w:jc w:val="both"/>
+        <w:rPr>
+          <w:rFonts w:ascii="Microsoft GothicNeo" w:eastAsia="Microsoft GothicNeo" w:hAnsi="Microsoft GothicNeo"/>
+        </w:rPr>
+      </w:pPr>
+      <w:r>
+        <w:rPr>
+          <w:rFonts w:ascii="Microsoft GothicNeo" w:eastAsia="Microsoft GothicNeo" w:hAnsi="Microsoft GothicNeo"/>
+        </w:rPr>
+        <w:t xml:space="preserve">For this study, the researchers </w:t>
+      </w:r>
+      <w:r>
+        <w:rPr>
+          <w:rFonts w:ascii="Microsoft GothicNeo" w:eastAsia="Microsoft GothicNeo" w:hAnsi="Microsoft GothicNeo"/>
+        </w:rPr>
+        <w:t>opted</w:t>
+      </w:r>
+      <w:r>
+        <w:rPr>
+          <w:rFonts w:ascii="Microsoft GothicNeo" w:eastAsia="Microsoft GothicNeo" w:hAnsi="Microsoft GothicNeo"/>
+        </w:rPr>
+        <w:t xml:space="preserve"> to go with </w:t>
+      </w:r>
+      <w:r>
+        <w:rPr>
+          <w:rFonts w:ascii="Microsoft GothicNeo" w:eastAsia="Microsoft GothicNeo" w:hAnsi="Microsoft GothicNeo"/>
+        </w:rPr>
+        <w:t>Quantitative Research approach to better utilize the surveying system in gathering information from users. This lets the researchers gather data relating to their experience through questionnaires and assess the effectivity of this product.</w:t>
+      </w:r>
+      <w:r>
+        <w:rPr>
+          <w:rFonts w:ascii="Microsoft GothicNeo" w:eastAsia="Microsoft GothicNeo" w:hAnsi="Microsoft GothicNeo"/>
+        </w:rPr>
+        <w:t xml:space="preserve"> </w:t>
+      </w:r>
+    </w:p>
+    <w:p>
+      <w:pPr>
+        <w:pStyle w:val="ListParagraph"/>
+        <w:ind w:firstLine="720"/>
+        <w:jc w:val="both"/>
+        <w:rPr>
+          <w:rFonts w:ascii="Microsoft GothicNeo" w:eastAsia="Microsoft GothicNeo" w:hAnsi="Microsoft GothicNeo"/>
+        </w:rPr>
+      </w:pPr>
+    </w:p>
+    <w:p>
+      <w:pPr>
+        <w:pStyle w:val="ListParagraph"/>
+        <w:ind w:firstLine="720"/>
+        <w:jc w:val="both"/>
+        <w:rPr>
+          <w:rFonts w:ascii="Microsoft GothicNeo" w:eastAsia="Microsoft GothicNeo" w:hAnsi="Microsoft GothicNeo"/>
+        </w:rPr>
+      </w:pPr>
+    </w:p>
+    <w:p>
+      <w:pPr>
+        <w:pStyle w:val="ListParagraph"/>
+        <w:ind w:firstLine="720"/>
+        <w:jc w:val="both"/>
+        <w:rPr>
+          <w:rFonts w:ascii="Microsoft GothicNeo" w:eastAsia="Microsoft GothicNeo" w:hAnsi="Microsoft GothicNeo"/>
+        </w:rPr>
+      </w:pPr>
+    </w:p>
+    <w:p>
+      <w:pPr>
+        <w:pStyle w:val="ListParagraph"/>
+        <w:numPr>
+          <w:ilvl w:val="2"/>
+          <w:numId w:val="1"/>
+        </w:numPr>
+        <w:rPr>
+          <w:rFonts w:ascii="Microsoft GothicNeo" w:eastAsia="Microsoft GothicNeo" w:hAnsi="Microsoft GothicNeo" w:cs="Microsoft GothicNeo"/>
+          <w:lang w:val="en-US"/>
+        </w:rPr>
+      </w:pPr>
+      <w:r>
+        <w:rPr>
+          <w:rFonts w:ascii="Microsoft GothicNeo" w:eastAsia="Microsoft GothicNeo" w:hAnsi="Microsoft GothicNeo" w:cs="Microsoft GothicNeo"/>
+          <w:lang w:val="en-US"/>
+        </w:rPr>
+        <w:lastRenderedPageBreak/>
+        <w:t>Comparison of Primary Methods</w:t>
+      </w:r>
+    </w:p>
+    <w:tbl>
+      <w:tblPr>
+        <w:tblStyle w:val="TableGrid"/>
+        <w:tblW w:w="8640" w:type="dxa"/>
+        <w:tblInd w:w="720" w:type="dxa"/>
+        <w:tblLayout w:type="fixed"/>
+        <w:tblLook w:val="06A0" w:firstRow="1" w:lastRow="0" w:firstColumn="1" w:lastColumn="0" w:noHBand="1" w:noVBand="1"/>
+      </w:tblPr>
+      <w:tblGrid>
+        <w:gridCol w:w="2160"/>
+        <w:gridCol w:w="2160"/>
+        <w:gridCol w:w="2160"/>
+        <w:gridCol w:w="2160"/>
+      </w:tblGrid>
+      <w:tr>
+        <w:tc>
+          <w:tcPr>
+            <w:tcW w:w="2160" w:type="dxa"/>
+          </w:tcPr>
+          <w:p>
+            <w:pPr>
+              <w:pStyle w:val="ListParagraph"/>
+              <w:rPr>
+                <w:rFonts w:ascii="Microsoft GothicNeo" w:eastAsia="Microsoft GothicNeo" w:hAnsi="Microsoft GothicNeo"/>
+                <w:b/>
+                <w:bCs/>
+              </w:rPr>
+            </w:pPr>
+            <w:r>
+              <w:rPr>
+                <w:rFonts w:ascii="Microsoft GothicNeo" w:eastAsia="Microsoft GothicNeo" w:hAnsi="Microsoft GothicNeo"/>
+                <w:b/>
+                <w:bCs/>
+              </w:rPr>
+              <w:t>Survey</w:t>
+            </w:r>
+          </w:p>
+        </w:tc>
+        <w:tc>
+          <w:tcPr>
+            <w:tcW w:w="2160" w:type="dxa"/>
+          </w:tcPr>
+          <w:p>
+            <w:pPr>
+              <w:rPr>
+                <w:rFonts w:ascii="Microsoft GothicNeo" w:eastAsia="Microsoft GothicNeo" w:hAnsi="Microsoft GothicNeo"/>
+              </w:rPr>
+            </w:pPr>
+            <w:r>
+              <w:rPr>
+                <w:rFonts w:ascii="Microsoft GothicNeo" w:eastAsia="Microsoft GothicNeo" w:hAnsi="Microsoft GothicNeo"/>
+              </w:rPr>
+              <w:t>Interview</w:t>
+            </w:r>
+          </w:p>
+        </w:tc>
+        <w:tc>
+          <w:tcPr>
+            <w:tcW w:w="2160" w:type="dxa"/>
+          </w:tcPr>
+          <w:p>
+            <w:pPr>
+              <w:rPr>
+                <w:rFonts w:ascii="Microsoft GothicNeo" w:eastAsia="Microsoft GothicNeo" w:hAnsi="Microsoft GothicNeo"/>
+              </w:rPr>
+            </w:pPr>
+            <w:r>
+              <w:rPr>
+                <w:rFonts w:ascii="Microsoft GothicNeo" w:eastAsia="Microsoft GothicNeo" w:hAnsi="Microsoft GothicNeo"/>
+              </w:rPr>
+              <w:t>Focus group</w:t>
+            </w:r>
+          </w:p>
+        </w:tc>
+        <w:tc>
+          <w:tcPr>
+            <w:tcW w:w="2160" w:type="dxa"/>
+          </w:tcPr>
+          <w:p>
+            <w:pPr>
+              <w:rPr>
+                <w:rFonts w:ascii="Microsoft GothicNeo" w:eastAsia="Microsoft GothicNeo" w:hAnsi="Microsoft GothicNeo"/>
+              </w:rPr>
+            </w:pPr>
+            <w:r>
+              <w:rPr>
+                <w:rFonts w:ascii="Microsoft GothicNeo" w:eastAsia="Microsoft GothicNeo" w:hAnsi="Microsoft GothicNeo"/>
+              </w:rPr>
+              <w:t>Observation</w:t>
+            </w:r>
+          </w:p>
+        </w:tc>
+      </w:tr>
+      <w:tr>
+        <w:tc>
+          <w:tcPr>
+            <w:tcW w:w="2160" w:type="dxa"/>
+          </w:tcPr>
+          <w:p>
+            <w:pPr>
+              <w:pStyle w:val="ListParagraph"/>
+              <w:numPr>
+                <w:ilvl w:val="0"/>
+                <w:numId w:val="7"/>
+              </w:numPr>
+              <w:rPr>
+                <w:rFonts w:ascii="Microsoft GothicNeo" w:eastAsia="Microsoft GothicNeo" w:hAnsi="Microsoft GothicNeo"/>
+              </w:rPr>
+            </w:pPr>
+            <w:r>
+              <w:rPr>
+                <w:rFonts w:ascii="Microsoft GothicNeo" w:eastAsia="Microsoft GothicNeo" w:hAnsi="Microsoft GothicNeo"/>
+              </w:rPr>
+              <w:t>Can collect data from a large number of people.</w:t>
+            </w:r>
+          </w:p>
+          <w:p>
+            <w:pPr>
+              <w:pStyle w:val="ListParagraph"/>
+              <w:numPr>
+                <w:ilvl w:val="0"/>
+                <w:numId w:val="7"/>
+              </w:numPr>
+              <w:rPr>
+                <w:rFonts w:ascii="Microsoft GothicNeo" w:eastAsia="Microsoft GothicNeo" w:hAnsi="Microsoft GothicNeo"/>
+              </w:rPr>
+            </w:pPr>
+            <w:r>
+              <w:rPr>
+                <w:rFonts w:ascii="Microsoft GothicNeo" w:eastAsia="Microsoft GothicNeo" w:hAnsi="Microsoft GothicNeo"/>
+              </w:rPr>
+              <w:t>Quick and inexpensive to create</w:t>
+            </w:r>
+          </w:p>
+          <w:p>
+            <w:pPr>
+              <w:pStyle w:val="ListParagraph"/>
+              <w:numPr>
+                <w:ilvl w:val="0"/>
+                <w:numId w:val="7"/>
+              </w:numPr>
+              <w:rPr>
+                <w:rFonts w:ascii="Microsoft GothicNeo" w:eastAsia="Microsoft GothicNeo" w:hAnsi="Microsoft GothicNeo"/>
+              </w:rPr>
+            </w:pPr>
+            <w:r>
+              <w:rPr>
+                <w:rFonts w:ascii="Microsoft GothicNeo" w:eastAsia="Microsoft GothicNeo" w:hAnsi="Microsoft GothicNeo"/>
+              </w:rPr>
+              <w:t>Quick to handle</w:t>
+            </w:r>
+          </w:p>
+        </w:tc>
+        <w:tc>
+          <w:tcPr>
+            <w:tcW w:w="2160" w:type="dxa"/>
+          </w:tcPr>
+          <w:p>
+            <w:pPr>
+              <w:pStyle w:val="ListParagraph"/>
+              <w:numPr>
+                <w:ilvl w:val="0"/>
+                <w:numId w:val="7"/>
+              </w:numPr>
+              <w:rPr>
+                <w:rFonts w:ascii="Microsoft GothicNeo" w:eastAsia="Microsoft GothicNeo" w:hAnsi="Microsoft GothicNeo"/>
+              </w:rPr>
+            </w:pPr>
+            <w:r>
+              <w:rPr>
+                <w:rFonts w:ascii="Microsoft GothicNeo" w:eastAsia="Microsoft GothicNeo" w:hAnsi="Microsoft GothicNeo"/>
+              </w:rPr>
+              <w:t>Can collect much more detailed information</w:t>
+            </w:r>
+            <w:r>
+              <w:rPr>
+                <w:rFonts w:ascii="Microsoft GothicNeo" w:eastAsia="Microsoft GothicNeo" w:hAnsi="Microsoft GothicNeo"/>
+              </w:rPr>
+              <w:t xml:space="preserve"> and </w:t>
+            </w:r>
+            <w:r>
+              <w:rPr>
+                <w:rFonts w:ascii="Microsoft GothicNeo" w:eastAsia="Microsoft GothicNeo" w:hAnsi="Microsoft GothicNeo"/>
+              </w:rPr>
+              <w:t>behavior.</w:t>
+            </w:r>
+          </w:p>
+          <w:p>
+            <w:pPr>
+              <w:pStyle w:val="ListParagraph"/>
+              <w:numPr>
+                <w:ilvl w:val="0"/>
+                <w:numId w:val="7"/>
+              </w:numPr>
+              <w:rPr>
+                <w:rFonts w:ascii="Microsoft GothicNeo" w:eastAsia="Microsoft GothicNeo" w:hAnsi="Microsoft GothicNeo"/>
+              </w:rPr>
+            </w:pPr>
+            <w:r>
+              <w:rPr>
+                <w:rFonts w:ascii="Microsoft GothicNeo" w:eastAsia="Microsoft GothicNeo" w:hAnsi="Microsoft GothicNeo"/>
+              </w:rPr>
+              <w:t>Takes more time</w:t>
+            </w:r>
+            <w:r>
+              <w:rPr>
+                <w:rFonts w:ascii="Microsoft GothicNeo" w:eastAsia="Microsoft GothicNeo" w:hAnsi="Microsoft GothicNeo"/>
+              </w:rPr>
+              <w:t>.</w:t>
+            </w:r>
+          </w:p>
+          <w:p>
+            <w:pPr>
+              <w:pStyle w:val="ListParagraph"/>
+              <w:numPr>
+                <w:ilvl w:val="0"/>
+                <w:numId w:val="7"/>
+              </w:numPr>
+              <w:rPr>
+                <w:rFonts w:ascii="Microsoft GothicNeo" w:eastAsia="Microsoft GothicNeo" w:hAnsi="Microsoft GothicNeo"/>
+              </w:rPr>
+            </w:pPr>
+            <w:r>
+              <w:rPr>
+                <w:rFonts w:ascii="Microsoft GothicNeo" w:eastAsia="Microsoft GothicNeo" w:hAnsi="Microsoft GothicNeo"/>
+              </w:rPr>
+              <w:t>Expensive to conduct</w:t>
+            </w:r>
+          </w:p>
+        </w:tc>
+        <w:tc>
+          <w:tcPr>
+            <w:tcW w:w="2160" w:type="dxa"/>
+          </w:tcPr>
+          <w:p>
+            <w:pPr>
+              <w:pStyle w:val="ListParagraph"/>
+              <w:numPr>
+                <w:ilvl w:val="0"/>
+                <w:numId w:val="7"/>
+              </w:numPr>
+              <w:rPr>
+                <w:rFonts w:ascii="Microsoft GothicNeo" w:eastAsia="Microsoft GothicNeo" w:hAnsi="Microsoft GothicNeo"/>
+              </w:rPr>
+            </w:pPr>
+            <w:r>
+              <w:rPr>
+                <w:rFonts w:ascii="Microsoft GothicNeo" w:eastAsia="Microsoft GothicNeo" w:hAnsi="Microsoft GothicNeo"/>
+              </w:rPr>
+              <w:t>Utilizes a moderator.</w:t>
+            </w:r>
+          </w:p>
+          <w:p>
+            <w:pPr>
+              <w:pStyle w:val="ListParagraph"/>
+              <w:numPr>
+                <w:ilvl w:val="0"/>
+                <w:numId w:val="7"/>
+              </w:numPr>
+              <w:rPr>
+                <w:rFonts w:ascii="Microsoft GothicNeo" w:eastAsia="Microsoft GothicNeo" w:hAnsi="Microsoft GothicNeo"/>
+              </w:rPr>
+            </w:pPr>
+            <w:r>
+              <w:rPr>
+                <w:rFonts w:ascii="Microsoft GothicNeo" w:eastAsia="Microsoft GothicNeo" w:hAnsi="Microsoft GothicNeo"/>
+              </w:rPr>
+              <w:t>Can generate a lot of data in a short amount of time.</w:t>
+            </w:r>
+          </w:p>
+          <w:p>
+            <w:pPr>
+              <w:pStyle w:val="ListParagraph"/>
+              <w:numPr>
+                <w:ilvl w:val="0"/>
+                <w:numId w:val="7"/>
+              </w:numPr>
+              <w:rPr>
+                <w:rFonts w:ascii="Microsoft GothicNeo" w:eastAsia="Microsoft GothicNeo" w:hAnsi="Microsoft GothicNeo"/>
+              </w:rPr>
+            </w:pPr>
+            <w:r>
+              <w:rPr>
+                <w:rFonts w:ascii="Microsoft GothicNeo" w:eastAsia="Microsoft GothicNeo" w:hAnsi="Microsoft GothicNeo"/>
+              </w:rPr>
+              <w:t>Difficult to moderate.</w:t>
+            </w:r>
+          </w:p>
+        </w:tc>
+        <w:tc>
+          <w:tcPr>
+            <w:tcW w:w="2160" w:type="dxa"/>
+          </w:tcPr>
+          <w:p>
+            <w:pPr>
+              <w:pStyle w:val="ListParagraph"/>
+              <w:numPr>
+                <w:ilvl w:val="0"/>
+                <w:numId w:val="7"/>
+              </w:numPr>
+              <w:rPr>
+                <w:rFonts w:ascii="Microsoft GothicNeo" w:eastAsia="Microsoft GothicNeo" w:hAnsi="Microsoft GothicNeo"/>
+              </w:rPr>
+            </w:pPr>
+            <w:r>
+              <w:rPr>
+                <w:rFonts w:ascii="Microsoft GothicNeo" w:eastAsia="Microsoft GothicNeo" w:hAnsi="Microsoft GothicNeo"/>
+              </w:rPr>
+              <w:t>Provides rich and detailed data</w:t>
+            </w:r>
+          </w:p>
+          <w:p>
+            <w:pPr>
+              <w:pStyle w:val="ListParagraph"/>
+              <w:numPr>
+                <w:ilvl w:val="0"/>
+                <w:numId w:val="7"/>
+              </w:numPr>
+              <w:rPr>
+                <w:rFonts w:ascii="Microsoft GothicNeo" w:eastAsia="Microsoft GothicNeo" w:hAnsi="Microsoft GothicNeo"/>
+              </w:rPr>
+            </w:pPr>
+            <w:r>
+              <w:rPr>
+                <w:rFonts w:ascii="Microsoft GothicNeo" w:eastAsia="Microsoft GothicNeo" w:hAnsi="Microsoft GothicNeo"/>
+              </w:rPr>
+              <w:t>Usually used to study phenomena that are difficult to study using other methods,</w:t>
+            </w:r>
+          </w:p>
+          <w:p>
+            <w:pPr>
+              <w:pStyle w:val="ListParagraph"/>
+              <w:numPr>
+                <w:ilvl w:val="0"/>
+                <w:numId w:val="7"/>
+              </w:numPr>
+              <w:rPr>
+                <w:rFonts w:ascii="Microsoft GothicNeo" w:eastAsia="Microsoft GothicNeo" w:hAnsi="Microsoft GothicNeo"/>
+              </w:rPr>
+            </w:pPr>
+            <w:r>
+              <w:rPr>
+                <w:rFonts w:ascii="Microsoft GothicNeo" w:eastAsia="Microsoft GothicNeo" w:hAnsi="Microsoft GothicNeo"/>
+              </w:rPr>
+              <w:t>Time consuming</w:t>
+            </w:r>
+          </w:p>
+          <w:p>
+            <w:pPr>
+              <w:pStyle w:val="ListParagraph"/>
+              <w:numPr>
+                <w:ilvl w:val="0"/>
+                <w:numId w:val="7"/>
+              </w:numPr>
+              <w:rPr>
+                <w:rFonts w:ascii="Microsoft GothicNeo" w:eastAsia="Microsoft GothicNeo" w:hAnsi="Microsoft GothicNeo"/>
+              </w:rPr>
+            </w:pPr>
+            <w:r>
+              <w:rPr>
+                <w:rFonts w:ascii="Microsoft GothicNeo" w:eastAsia="Microsoft GothicNeo" w:hAnsi="Microsoft GothicNeo"/>
+              </w:rPr>
+              <w:t>Potential biases</w:t>
+            </w:r>
+          </w:p>
+        </w:tc>
+      </w:tr>
+    </w:tbl>
+    <w:p>
+      <w:pPr>
+        <w:rPr>
+          <w:rFonts w:ascii="Microsoft GothicNeo" w:eastAsia="Microsoft GothicNeo" w:hAnsi="Microsoft GothicNeo" w:cs="Microsoft GothicNeo"/>
+          <w:lang w:val="en-US"/>
+        </w:rPr>
+      </w:pPr>
+    </w:p>
+    <w:p>
+      <w:pPr>
+        <w:jc w:val="both"/>
+        <w:rPr>
+          <w:rFonts w:ascii="Microsoft GothicNeo" w:eastAsia="Microsoft GothicNeo" w:hAnsi="Microsoft GothicNeo" w:cs="Microsoft GothicNeo"/>
+          <w:lang w:val="en-US"/>
+        </w:rPr>
+      </w:pPr>
+      <w:r>
+        <w:rPr>
+          <w:rFonts w:ascii="Microsoft GothicNeo" w:eastAsia="Microsoft GothicNeo" w:hAnsi="Microsoft GothicNeo" w:cs="Microsoft GothicNeo"/>
+          <w:lang w:val="en-US"/>
+        </w:rPr>
+        <w:tab/>
+      </w:r>
+      <w:r>
+        <w:rPr>
+          <w:rFonts w:ascii="Microsoft GothicNeo" w:eastAsia="Microsoft GothicNeo" w:hAnsi="Microsoft GothicNeo" w:cs="Microsoft GothicNeo"/>
+          <w:lang w:val="en-US"/>
+        </w:rPr>
+        <w:tab/>
+        <w:t xml:space="preserve">To maintain the highest form of accuracy, the researchers decided to go with the </w:t>
+      </w:r>
+      <w:r>
+        <w:rPr>
+          <w:rFonts w:ascii="Microsoft GothicNeo" w:eastAsia="Microsoft GothicNeo" w:hAnsi="Microsoft GothicNeo" w:cs="Microsoft GothicNeo"/>
+          <w:lang w:val="en-US"/>
+        </w:rPr>
+        <w:t xml:space="preserve">Survey method which utilizes a bunch of questionnaires for each participant to answer and fill out. </w:t>
+      </w:r>
+      <w:r>
+        <w:rPr>
+          <w:rFonts w:ascii="Microsoft GothicNeo" w:eastAsia="Microsoft GothicNeo" w:hAnsi="Microsoft GothicNeo" w:cs="Microsoft GothicNeo"/>
+          <w:lang w:val="en-US"/>
+        </w:rPr>
+        <w:t>This allows the researchers to get a detailed look about their experience in the product itself and how it can be translated back into data the researchers can use easily</w:t>
+      </w:r>
+      <w:r>
+        <w:rPr>
+          <w:rFonts w:ascii="Microsoft GothicNeo" w:eastAsia="Microsoft GothicNeo" w:hAnsi="Microsoft GothicNeo" w:cs="Microsoft GothicNeo"/>
+          <w:lang w:val="en-US"/>
+        </w:rPr>
+        <w:t xml:space="preserve"> to improve their product</w:t>
+      </w:r>
+      <w:r>
+        <w:rPr>
+          <w:rFonts w:ascii="Microsoft GothicNeo" w:eastAsia="Microsoft GothicNeo" w:hAnsi="Microsoft GothicNeo" w:cs="Microsoft GothicNeo"/>
+          <w:lang w:val="en-US"/>
+        </w:rPr>
+        <w:t>.</w:t>
+      </w:r>
+    </w:p>
+    <w:p>
+      <w:pPr>
+        <w:pStyle w:val="ListParagraph"/>
+        <w:numPr>
+          <w:ilvl w:val="2"/>
+          <w:numId w:val="1"/>
+        </w:numPr>
+        <w:rPr>
+          <w:rFonts w:ascii="Microsoft GothicNeo" w:eastAsia="Microsoft GothicNeo" w:hAnsi="Microsoft GothicNeo" w:cs="Microsoft GothicNeo"/>
+          <w:lang w:val="en-US"/>
+        </w:rPr>
+      </w:pPr>
+      <w:r>
+        <w:rPr>
+          <w:rFonts w:ascii="Microsoft GothicNeo" w:eastAsia="Microsoft GothicNeo" w:hAnsi="Microsoft GothicNeo" w:cs="Microsoft GothicNeo"/>
+          <w:lang w:val="en-US"/>
+        </w:rPr>
+        <w:t>Comparison of Secondary Methods</w:t>
+      </w:r>
+    </w:p>
+    <w:tbl>
+      <w:tblPr>
+        <w:tblStyle w:val="TableGrid"/>
+        <w:tblW w:w="8640" w:type="dxa"/>
+        <w:tblInd w:w="720" w:type="dxa"/>
+        <w:tblLayout w:type="fixed"/>
+        <w:tblLook w:val="06A0" w:firstRow="1" w:lastRow="0" w:firstColumn="1" w:lastColumn="0" w:noHBand="1" w:noVBand="1"/>
+      </w:tblPr>
+      <w:tblGrid>
+        <w:gridCol w:w="2160"/>
+        <w:gridCol w:w="2160"/>
+        <w:gridCol w:w="2160"/>
+        <w:gridCol w:w="2160"/>
+      </w:tblGrid>
+      <w:tr>
+        <w:tc>
+          <w:tcPr>
+            <w:tcW w:w="2160" w:type="dxa"/>
+          </w:tcPr>
+          <w:p>
+            <w:pPr>
+              <w:ind w:left="360"/>
+              <w:rPr>
+                <w:rFonts w:ascii="Microsoft GothicNeo" w:eastAsia="Microsoft GothicNeo" w:hAnsi="Microsoft GothicNeo"/>
+                <w:b/>
+                <w:bCs/>
+              </w:rPr>
+            </w:pPr>
+            <w:r>
+              <w:rPr>
+                <w:rFonts w:ascii="Microsoft GothicNeo" w:eastAsia="Microsoft GothicNeo" w:hAnsi="Microsoft GothicNeo"/>
+                <w:b/>
+                <w:bCs/>
+              </w:rPr>
+              <w:t>LR/document analysis</w:t>
+            </w:r>
+          </w:p>
+        </w:tc>
+        <w:tc>
+          <w:tcPr>
+            <w:tcW w:w="2160" w:type="dxa"/>
+          </w:tcPr>
+          <w:p>
+            <w:pPr>
+              <w:rPr>
+                <w:rFonts w:ascii="Microsoft GothicNeo" w:eastAsia="Microsoft GothicNeo" w:hAnsi="Microsoft GothicNeo"/>
+              </w:rPr>
+            </w:pPr>
+            <w:r>
+              <w:rPr>
+                <w:rFonts w:ascii="Microsoft GothicNeo" w:eastAsia="Microsoft GothicNeo" w:hAnsi="Microsoft GothicNeo"/>
+              </w:rPr>
+              <w:t>Grounded Theory</w:t>
+            </w:r>
+          </w:p>
+        </w:tc>
+        <w:tc>
+          <w:tcPr>
+            <w:tcW w:w="2160" w:type="dxa"/>
+          </w:tcPr>
+          <w:p>
+            <w:pPr>
+              <w:rPr>
+                <w:rFonts w:ascii="Microsoft GothicNeo" w:eastAsia="Microsoft GothicNeo" w:hAnsi="Microsoft GothicNeo"/>
+                <w:b/>
+                <w:bCs/>
+              </w:rPr>
+            </w:pPr>
+            <w:r>
+              <w:rPr>
+                <w:rFonts w:ascii="Microsoft GothicNeo" w:eastAsia="Microsoft GothicNeo" w:hAnsi="Microsoft GothicNeo"/>
+                <w:b/>
+                <w:bCs/>
+              </w:rPr>
+              <w:t>Case Study</w:t>
+            </w:r>
+          </w:p>
+        </w:tc>
+        <w:tc>
+          <w:tcPr>
+            <w:tcW w:w="2160" w:type="dxa"/>
+          </w:tcPr>
+          <w:p>
+            <w:pPr>
+              <w:rPr>
+                <w:rFonts w:ascii="Microsoft GothicNeo" w:eastAsia="Microsoft GothicNeo" w:hAnsi="Microsoft GothicNeo"/>
+              </w:rPr>
+            </w:pPr>
+            <w:r>
+              <w:rPr>
+                <w:rFonts w:ascii="Microsoft GothicNeo" w:eastAsia="Microsoft GothicNeo" w:hAnsi="Microsoft GothicNeo"/>
+              </w:rPr>
+              <w:t>Ethnography</w:t>
+            </w:r>
+          </w:p>
+        </w:tc>
+      </w:tr>
+      <w:tr>
+        <w:tc>
+          <w:tcPr>
+            <w:tcW w:w="2160" w:type="dxa"/>
+          </w:tcPr>
+          <w:p>
+            <w:pPr>
+              <w:rPr>
+                <w:rFonts w:ascii="Microsoft GothicNeo" w:eastAsia="Microsoft GothicNeo" w:hAnsi="Microsoft GothicNeo"/>
+              </w:rPr>
+            </w:pPr>
+          </w:p>
+        </w:tc>
+        <w:tc>
+          <w:tcPr>
+            <w:tcW w:w="2160" w:type="dxa"/>
+          </w:tcPr>
+          <w:p>
+            <w:pPr>
+              <w:rPr>
+                <w:rFonts w:ascii="Microsoft GothicNeo" w:eastAsia="Microsoft GothicNeo" w:hAnsi="Microsoft GothicNeo"/>
+              </w:rPr>
+            </w:pPr>
+          </w:p>
+        </w:tc>
+        <w:tc>
+          <w:tcPr>
+            <w:tcW w:w="2160" w:type="dxa"/>
+          </w:tcPr>
+          <w:p>
+            <w:pPr>
+              <w:rPr>
+                <w:rFonts w:ascii="Microsoft GothicNeo" w:eastAsia="Microsoft GothicNeo" w:hAnsi="Microsoft GothicNeo"/>
+              </w:rPr>
+            </w:pPr>
+          </w:p>
+        </w:tc>
+        <w:tc>
+          <w:tcPr>
+            <w:tcW w:w="2160" w:type="dxa"/>
+          </w:tcPr>
+          <w:p>
+            <w:pPr>
+              <w:rPr>
+                <w:rFonts w:ascii="Microsoft GothicNeo" w:eastAsia="Microsoft GothicNeo" w:hAnsi="Microsoft GothicNeo"/>
+              </w:rPr>
+            </w:pPr>
+          </w:p>
+        </w:tc>
+      </w:tr>
+    </w:tbl>
+    <w:p>
+      <w:pPr>
+        <w:pStyle w:val="ListParagraph"/>
+        <w:rPr>
+          <w:rFonts w:ascii="Microsoft GothicNeo" w:eastAsia="Microsoft GothicNeo" w:hAnsi="Microsoft GothicNeo"/>
+        </w:rPr>
+      </w:pPr>
+      <w:r>
+        <w:rPr>
+          <w:rFonts w:ascii="Microsoft GothicNeo" w:eastAsia="Microsoft GothicNeo" w:hAnsi="Microsoft GothicNeo"/>
+        </w:rPr>
+        <w:t xml:space="preserve">Conclusion: </w:t>
+      </w:r>
+      <w:r>
+        <w:rPr>
+          <w:rFonts w:ascii="Microsoft GothicNeo" w:eastAsia="Microsoft GothicNeo" w:hAnsi="Microsoft GothicNeo"/>
+        </w:rPr>
+        <w:t xml:space="preserve">Choose the best approach and write the reason for choice. </w:t>
+      </w:r>
+    </w:p>
+    <w:p>
+      <w:pPr>
+        <w:pStyle w:val="ListParagraph"/>
+        <w:numPr>
+          <w:ilvl w:val="1"/>
+          <w:numId w:val="1"/>
+        </w:numPr>
+        <w:rPr>
+          <w:rFonts w:ascii="Microsoft GothicNeo" w:eastAsia="Microsoft GothicNeo" w:hAnsi="Microsoft GothicNeo" w:cs="Microsoft GothicNeo"/>
+          <w:lang w:val="en-US"/>
+        </w:rPr>
+      </w:pPr>
+      <w:r>
+        <w:rPr>
+          <w:rFonts w:ascii="Microsoft GothicNeo" w:eastAsia="Microsoft GothicNeo" w:hAnsi="Microsoft GothicNeo" w:cs="Microsoft GothicNeo"/>
+          <w:lang w:val="en-US"/>
+        </w:rPr>
+        <w:t xml:space="preserve">Comparison </w:t>
+      </w:r>
+      <w:r>
+        <w:rPr>
+          <w:rFonts w:ascii="Microsoft GothicNeo" w:eastAsia="Microsoft GothicNeo" w:hAnsi="Microsoft GothicNeo" w:cs="Microsoft GothicNeo"/>
+          <w:lang w:val="en-US"/>
+        </w:rPr>
+        <w:t>of</w:t>
+      </w:r>
+      <w:r>
+        <w:rPr>
+          <w:rFonts w:ascii="Microsoft GothicNeo" w:eastAsia="Microsoft GothicNeo" w:hAnsi="Microsoft GothicNeo" w:cs="Microsoft GothicNeo"/>
+          <w:lang w:val="en-US"/>
+        </w:rPr>
+        <w:t xml:space="preserve"> Primary Methods</w:t>
+      </w:r>
+    </w:p>
+    <w:p>
+      <w:pPr>
+        <w:pStyle w:val="ListParagraph"/>
+        <w:numPr>
+          <w:ilvl w:val="1"/>
+          <w:numId w:val="1"/>
+        </w:numPr>
+        <w:rPr>
+          <w:rFonts w:ascii="Microsoft GothicNeo" w:eastAsia="Microsoft GothicNeo" w:hAnsi="Microsoft GothicNeo" w:cs="Microsoft GothicNeo"/>
+          <w:lang w:val="en-US"/>
+        </w:rPr>
+      </w:pPr>
+      <w:r>
+        <w:rPr>
+          <w:rFonts w:ascii="Microsoft GothicNeo" w:eastAsia="Microsoft GothicNeo" w:hAnsi="Microsoft GothicNeo" w:cs="Microsoft GothicNeo"/>
+          <w:lang w:val="en-US"/>
+        </w:rPr>
+        <w:t>Comparison of Secondary Methods</w:t>
+      </w:r>
+    </w:p>
+    <w:p>
+      <w:pPr>
+        <w:pStyle w:val="ListParagraph"/>
+        <w:numPr>
           <w:ilvl w:val="0"/>
           <w:numId w:val="1"/>
         </w:numPr>
@@ -3472,6 +4700,87 @@
           <w:lang w:val="en-US"/>
         </w:rPr>
         <w:t>Research Conduct and Analysis</w:t>
+      </w:r>
+    </w:p>
+    <w:p>
+      <w:pPr>
+        <w:pStyle w:val="ListParagraph"/>
+        <w:numPr>
+          <w:ilvl w:val="0"/>
+          <w:numId w:val="1"/>
+        </w:numPr>
+        <w:rPr>
+          <w:rFonts w:ascii="Microsoft GothicNeo" w:eastAsia="Microsoft GothicNeo" w:hAnsi="Microsoft GothicNeo" w:cs="Microsoft GothicNeo"/>
+          <w:lang w:val="en-US"/>
+        </w:rPr>
+      </w:pPr>
+      <w:r>
+        <w:rPr>
+          <w:rFonts w:ascii="Microsoft GothicNeo" w:eastAsia="Microsoft GothicNeo" w:hAnsi="Microsoft GothicNeo" w:cs="Microsoft GothicNeo"/>
+          <w:lang w:val="en-US"/>
+        </w:rPr>
+        <w:t>Project Proposal</w:t>
+      </w:r>
+    </w:p>
+    <w:p>
+      <w:pPr>
+        <w:pStyle w:val="ListParagraph"/>
+        <w:numPr>
+          <w:ilvl w:val="0"/>
+          <w:numId w:val="1"/>
+        </w:numPr>
+        <w:rPr>
+          <w:rFonts w:ascii="Microsoft GothicNeo" w:eastAsia="Microsoft GothicNeo" w:hAnsi="Microsoft GothicNeo" w:cs="Microsoft GothicNeo"/>
+          <w:lang w:val="en-US"/>
+        </w:rPr>
+      </w:pPr>
+      <w:r>
+        <w:rPr>
+          <w:rFonts w:ascii="Microsoft GothicNeo" w:eastAsia="Microsoft GothicNeo" w:hAnsi="Microsoft GothicNeo" w:cs="Microsoft GothicNeo"/>
+          <w:lang w:val="en-US"/>
+        </w:rPr>
+        <w:t>Communication with Stakeholders</w:t>
+      </w:r>
+    </w:p>
+    <w:p>
+      <w:pPr>
+        <w:pStyle w:val="ListParagraph"/>
+        <w:numPr>
+          <w:ilvl w:val="0"/>
+          <w:numId w:val="1"/>
+        </w:numPr>
+        <w:rPr>
+          <w:rFonts w:ascii="Microsoft GothicNeo" w:eastAsia="Microsoft GothicNeo" w:hAnsi="Microsoft GothicNeo" w:cs="Microsoft GothicNeo"/>
+          <w:lang w:val="en-US"/>
+        </w:rPr>
+      </w:pPr>
+      <w:r>
+        <w:rPr>
+          <w:rFonts w:ascii="Microsoft GothicNeo" w:eastAsia="Microsoft GothicNeo" w:hAnsi="Microsoft GothicNeo" w:cs="Microsoft GothicNeo"/>
+          <w:lang w:val="en-US"/>
+        </w:rPr>
+        <w:lastRenderedPageBreak/>
+        <w:t>Project Implementation</w:t>
+      </w:r>
+    </w:p>
+    <w:p>
+      <w:pPr>
+        <w:pStyle w:val="ListParagraph"/>
+        <w:numPr>
+          <w:ilvl w:val="0"/>
+          <w:numId w:val="1"/>
+        </w:numPr>
+        <w:rPr>
+          <w:rFonts w:ascii="Microsoft GothicNeo" w:eastAsia="Microsoft GothicNeo" w:hAnsi="Microsoft GothicNeo" w:cs="Microsoft GothicNeo"/>
+          <w:lang w:val="en-US"/>
+        </w:rPr>
+      </w:pPr>
+      <w:r>
+        <w:rPr>
+          <w:rFonts w:ascii="Microsoft GothicNeo" w:eastAsia="Microsoft GothicNeo" w:hAnsi="Microsoft GothicNeo" w:cs="Microsoft GothicNeo"/>
+          <w:lang w:val="en-US"/>
+        </w:rPr>
+        <w:t>Reflection on Research Models</w:t>
       </w:r>
     </w:p>
     <w:sectPr>
@@ -3484,105 +4793,68 @@
 </w:document>
 </file>
 
+<file path=word/endnotes.xml><?xml version="1.0" encoding="utf-8"?>
+<w:endnotes xmlns:wpc="http://schemas.microsoft.com/office/word/2010/wordprocessingCanvas" xmlns:cx="http://schemas.microsoft.com/office/drawing/2014/chartex" xmlns:cx1="http://schemas.microsoft.com/office/drawing/2015/9/8/chartex" xmlns:cx2="http://schemas.microsoft.com/office/drawing/2015/10/21/chartex" xmlns:cx3="http://schemas.microsoft.com/office/drawing/2016/5/9/chartex" xmlns:cx4="http://schemas.microsoft.com/office/drawing/2016/5/10/chartex" xmlns:cx5="http://schemas.microsoft.com/office/drawing/2016/5/11/chartex" xmlns:cx6="http://schemas.microsoft.com/office/drawing/2016/5/12/chartex" xmlns:cx7="http://schemas.microsoft.com/office/drawing/2016/5/13/chartex" xmlns:cx8="http://schemas.microsoft.com/office/drawing/2016/5/14/chartex" xmlns:mc="http://schemas.openxmlformats.org/markup-compatibility/2006" xmlns:aink="http://schemas.microsoft.com/office/drawing/2016/ink" xmlns:am3d="http://schemas.microsoft.com/office/drawing/2017/model3d" xmlns:o="urn:schemas-microsoft-com:office:office" xmlns:oel="http://schemas.microsoft.com/office/2019/extlst" xmlns:r="http://schemas.openxmlformats.org/officeDocument/2006/relationships" xmlns:m="http://schemas.openxmlformats.org/officeDocument/2006/math" xmlns:v="urn:schemas-microsoft-com:vml" xmlns:wp14="http://schemas.microsoft.com/office/word/2010/wordprocessingDrawing" xmlns:wp="http://schemas.openxmlformats.org/drawingml/2006/wordprocessingDrawing" xmlns:w10="urn:schemas-microsoft-com:office:word" xmlns:w="http://schemas.openxmlformats.org/wordprocessingml/2006/main" xmlns:w14="http://schemas.microsoft.com/office/word/2010/wordml" xmlns:w15="http://schemas.microsoft.com/office/word/2012/wordml" xmlns:w16cex="http://schemas.microsoft.com/office/word/2018/wordml/cex" xmlns:w16cid="http://schemas.microsoft.com/office/word/2016/wordml/cid" xmlns:w16="http://schemas.microsoft.com/office/word/2018/wordml" xmlns:w16sdtdh="http://schemas.microsoft.com/office/word/2020/wordml/sdtdatahash" xmlns:w16se="http://schemas.microsoft.com/office/word/2015/wordml/symex" xmlns:wpg="http://schemas.microsoft.com/office/word/2010/wordprocessingGroup" xmlns:wpi="http://schemas.microsoft.com/office/word/2010/wordprocessingInk" xmlns:wne="http://schemas.microsoft.com/office/word/2006/wordml" xmlns:wps="http://schemas.microsoft.com/office/word/2010/wordprocessingShape" mc:Ignorable="w14 w15 w16se w16cid w16 w16cex w16sdtdh wp14">
+  <w:endnote w:type="separator" w:id="-1">
+    <w:p>
+      <w:pPr>
+        <w:spacing w:after="0" w:line="240" w:lineRule="auto"/>
+      </w:pPr>
+      <w:r>
+        <w:separator/>
+      </w:r>
+    </w:p>
+  </w:endnote>
+  <w:endnote w:type="continuationSeparator" w:id="0">
+    <w:p>
+      <w:pPr>
+        <w:spacing w:after="0" w:line="240" w:lineRule="auto"/>
+      </w:pPr>
+      <w:r>
+        <w:continuationSeparator/>
+      </w:r>
+    </w:p>
+  </w:endnote>
+</w:endnotes>
+</file>
+
+<file path=word/footnotes.xml><?xml version="1.0" encoding="utf-8"?>
+<w:footnotes xmlns:wpc="http://schemas.microsoft.com/office/word/2010/wordprocessingCanvas" xmlns:cx="http://schemas.microsoft.com/office/drawing/2014/chartex" xmlns:cx1="http://schemas.microsoft.com/office/drawing/2015/9/8/chartex" xmlns:cx2="http://schemas.microsoft.com/office/drawing/2015/10/21/chartex" xmlns:cx3="http://schemas.microsoft.com/office/drawing/2016/5/9/chartex" xmlns:cx4="http://schemas.microsoft.com/office/drawing/2016/5/10/chartex" xmlns:cx5="http://schemas.microsoft.com/office/drawing/2016/5/11/chartex" xmlns:cx6="http://schemas.microsoft.com/office/drawing/2016/5/12/chartex" xmlns:cx7="http://schemas.microsoft.com/office/drawing/2016/5/13/chartex" xmlns:cx8="http://schemas.microsoft.com/office/drawing/2016/5/14/chartex" xmlns:mc="http://schemas.openxmlformats.org/markup-compatibility/2006" xmlns:aink="http://schemas.microsoft.com/office/drawing/2016/ink" xmlns:am3d="http://schemas.microsoft.com/office/drawing/2017/model3d" xmlns:o="urn:schemas-microsoft-com:office:office" xmlns:oel="http://schemas.microsoft.com/office/2019/extlst" xmlns:r="http://schemas.openxmlformats.org/officeDocument/2006/relationships" xmlns:m="http://schemas.openxmlformats.org/officeDocument/2006/math" xmlns:v="urn:schemas-microsoft-com:vml" xmlns:wp14="http://schemas.microsoft.com/office/word/2010/wordprocessingDrawing" xmlns:wp="http://schemas.openxmlformats.org/drawingml/2006/wordprocessingDrawing" xmlns:w10="urn:schemas-microsoft-com:office:word" xmlns:w="http://schemas.openxmlformats.org/wordprocessingml/2006/main" xmlns:w14="http://schemas.microsoft.com/office/word/2010/wordml" xmlns:w15="http://schemas.microsoft.com/office/word/2012/wordml" xmlns:w16cex="http://schemas.microsoft.com/office/word/2018/wordml/cex" xmlns:w16cid="http://schemas.microsoft.com/office/word/2016/wordml/cid" xmlns:w16="http://schemas.microsoft.com/office/word/2018/wordml" xmlns:w16sdtdh="http://schemas.microsoft.com/office/word/2020/wordml/sdtdatahash" xmlns:w16se="http://schemas.microsoft.com/office/word/2015/wordml/symex" xmlns:wpg="http://schemas.microsoft.com/office/word/2010/wordprocessingGroup" xmlns:wpi="http://schemas.microsoft.com/office/word/2010/wordprocessingInk" xmlns:wne="http://schemas.microsoft.com/office/word/2006/wordml" xmlns:wps="http://schemas.microsoft.com/office/word/2010/wordprocessingShape" mc:Ignorable="w14 w15 w16se w16cid w16 w16cex w16sdtdh wp14">
+  <w:footnote w:type="separator" w:id="-1">
+    <w:p>
+      <w:pPr>
+        <w:spacing w:after="0" w:line="240" w:lineRule="auto"/>
+      </w:pPr>
+      <w:r>
+        <w:separator/>
+      </w:r>
+    </w:p>
+  </w:footnote>
+  <w:footnote w:type="continuationSeparator" w:id="0">
+    <w:p>
+      <w:pPr>
+        <w:spacing w:after="0" w:line="240" w:lineRule="auto"/>
+      </w:pPr>
+      <w:r>
+        <w:continuationSeparator/>
+      </w:r>
+    </w:p>
+  </w:footnote>
+</w:footnotes>
+</file>
+
 <file path=word/numbering.xml><?xml version="1.0" encoding="utf-8"?>
 <w:numbering xmlns:wpc="http://schemas.microsoft.com/office/word/2010/wordprocessingCanvas" xmlns:cx="http://schemas.microsoft.com/office/drawing/2014/chartex" xmlns:cx1="http://schemas.microsoft.com/office/drawing/2015/9/8/chartex" xmlns:cx2="http://schemas.microsoft.com/office/drawing/2015/10/21/chartex" xmlns:cx3="http://schemas.microsoft.com/office/drawing/2016/5/9/chartex" xmlns:cx4="http://schemas.microsoft.com/office/drawing/2016/5/10/chartex" xmlns:cx5="http://schemas.microsoft.com/office/drawing/2016/5/11/chartex" xmlns:cx6="http://schemas.microsoft.com/office/drawing/2016/5/12/chartex" xmlns:cx7="http://schemas.microsoft.com/office/drawing/2016/5/13/chartex" xmlns:cx8="http://schemas.microsoft.com/office/drawing/2016/5/14/chartex" xmlns:mc="http://schemas.openxmlformats.org/markup-compatibility/2006" xmlns:aink="http://schemas.microsoft.com/office/drawing/2016/ink" xmlns:am3d="http://schemas.microsoft.com/office/drawing/2017/model3d" xmlns:o="urn:schemas-microsoft-com:office:office" xmlns:oel="http://schemas.microsoft.com/office/2019/extlst" xmlns:r="http://schemas.openxmlformats.org/officeDocument/2006/relationships" xmlns:m="http://schemas.openxmlformats.org/officeDocument/2006/math" xmlns:v="urn:schemas-microsoft-com:vml" xmlns:wp14="http://schemas.microsoft.com/office/word/2010/wordprocessingDrawing" xmlns:wp="http://schemas.openxmlformats.org/drawingml/2006/wordprocessingDrawing" xmlns:w10="urn:schemas-microsoft-com:office:word" xmlns:w="http://schemas.openxmlformats.org/wordprocessingml/2006/main" xmlns:w14="http://schemas.microsoft.com/office/word/2010/wordml" xmlns:w15="http://schemas.microsoft.com/office/word/2012/wordml" xmlns:w16cex="http://schemas.microsoft.com/office/word/2018/wordml/cex" xmlns:w16cid="http://schemas.microsoft.com/office/word/2016/wordml/cid" xmlns:w16="http://schemas.microsoft.com/office/word/2018/wordml" xmlns:w16sdtdh="http://schemas.microsoft.com/office/word/2020/wordml/sdtdatahash" xmlns:w16se="http://schemas.microsoft.com/office/word/2015/wordml/symex" xmlns:wpg="http://schemas.microsoft.com/office/word/2010/wordprocessingGroup" xmlns:wpi="http://schemas.microsoft.com/office/word/2010/wordprocessingInk" xmlns:wne="http://schemas.microsoft.com/office/word/2006/wordml" xmlns:wps="http://schemas.microsoft.com/office/word/2010/wordprocessingShape" mc:Ignorable="w14 w15 w16se w16cid w16 w16cex w16sdtdh wp14">
   <w:abstractNum w:abstractNumId="0" w15:restartNumberingAfterBreak="0">
-    <w:nsid w:val="0185024F"/>
+    <w:nsid w:val="007D6C52"/>
     <w:multiLevelType w:val="hybridMultilevel"/>
-    <w:tmpl w:val="9348B1F0"/>
-    <w:lvl w:ilvl="0" w:tplc="3409001B">
-      <w:start w:val="1"/>
-      <w:numFmt w:val="lowerRoman"/>
-      <w:lvlText w:val="%1."/>
-      <w:lvlJc w:val="right"/>
-      <w:pPr>
-        <w:ind w:left="2160" w:hanging="360"/>
-      </w:pPr>
-    </w:lvl>
-    <w:lvl w:ilvl="1" w:tplc="34090019">
-      <w:start w:val="1"/>
-      <w:numFmt w:val="lowerLetter"/>
-      <w:lvlText w:val="%2."/>
-      <w:lvlJc w:val="left"/>
-      <w:pPr>
-        <w:ind w:left="2880" w:hanging="360"/>
-      </w:pPr>
-    </w:lvl>
-    <w:lvl w:ilvl="2" w:tplc="3409001B" w:tentative="1">
-      <w:start w:val="1"/>
-      <w:numFmt w:val="lowerRoman"/>
-      <w:lvlText w:val="%3."/>
-      <w:lvlJc w:val="right"/>
-      <w:pPr>
-        <w:ind w:left="3600" w:hanging="180"/>
-      </w:pPr>
-    </w:lvl>
-    <w:lvl w:ilvl="3" w:tplc="3409000F" w:tentative="1">
-      <w:start w:val="1"/>
-      <w:numFmt w:val="decimal"/>
-      <w:lvlText w:val="%4."/>
-      <w:lvlJc w:val="left"/>
-      <w:pPr>
-        <w:ind w:left="4320" w:hanging="360"/>
-      </w:pPr>
-    </w:lvl>
-    <w:lvl w:ilvl="4" w:tplc="34090019" w:tentative="1">
-      <w:start w:val="1"/>
-      <w:numFmt w:val="lowerLetter"/>
-      <w:lvlText w:val="%5."/>
-      <w:lvlJc w:val="left"/>
-      <w:pPr>
-        <w:ind w:left="5040" w:hanging="360"/>
-      </w:pPr>
-    </w:lvl>
-    <w:lvl w:ilvl="5" w:tplc="3409001B" w:tentative="1">
-      <w:start w:val="1"/>
-      <w:numFmt w:val="lowerRoman"/>
-      <w:lvlText w:val="%6."/>
-      <w:lvlJc w:val="right"/>
-      <w:pPr>
-        <w:ind w:left="5760" w:hanging="180"/>
-      </w:pPr>
-    </w:lvl>
-    <w:lvl w:ilvl="6" w:tplc="3409000F" w:tentative="1">
-      <w:start w:val="1"/>
-      <w:numFmt w:val="decimal"/>
-      <w:lvlText w:val="%7."/>
-      <w:lvlJc w:val="left"/>
-      <w:pPr>
-        <w:ind w:left="6480" w:hanging="360"/>
-      </w:pPr>
-    </w:lvl>
-    <w:lvl w:ilvl="7" w:tplc="34090019" w:tentative="1">
-      <w:start w:val="1"/>
-      <w:numFmt w:val="lowerLetter"/>
-      <w:lvlText w:val="%8."/>
-      <w:lvlJc w:val="left"/>
-      <w:pPr>
-        <w:ind w:left="7200" w:hanging="360"/>
-      </w:pPr>
-    </w:lvl>
-    <w:lvl w:ilvl="8" w:tplc="3409001B" w:tentative="1">
-      <w:start w:val="1"/>
-      <w:numFmt w:val="lowerRoman"/>
-      <w:lvlText w:val="%9."/>
-      <w:lvlJc w:val="right"/>
-      <w:pPr>
-        <w:ind w:left="7920" w:hanging="180"/>
-      </w:pPr>
-    </w:lvl>
-  </w:abstractNum>
-  <w:abstractNum w:abstractNumId="1" w15:restartNumberingAfterBreak="0">
-    <w:nsid w:val="2CCE1C26"/>
-    <w:multiLevelType w:val="hybridMultilevel"/>
-    <w:tmpl w:val="C6925D38"/>
-    <w:lvl w:ilvl="0" w:tplc="F3BAC986">
-      <w:start w:val="1"/>
+    <w:tmpl w:val="287439F6"/>
+    <w:lvl w:ilvl="0" w:tplc="8506D126">
       <w:numFmt w:val="bullet"/>
       <w:lvlText w:val="-"/>
       <w:lvlJc w:val="left"/>
       <w:pPr>
-        <w:ind w:left="2520" w:hanging="360"/>
+        <w:ind w:left="720" w:hanging="360"/>
       </w:pPr>
       <w:rPr>
         <w:rFonts w:ascii="Microsoft GothicNeo" w:eastAsia="Microsoft GothicNeo" w:hAnsi="Microsoft GothicNeo" w:cs="Microsoft GothicNeo" w:hint="eastAsia"/>
@@ -3594,7 +4866,7 @@
       <w:lvlText w:val="o"/>
       <w:lvlJc w:val="left"/>
       <w:pPr>
-        <w:ind w:left="3240" w:hanging="360"/>
+        <w:ind w:left="1440" w:hanging="360"/>
       </w:pPr>
       <w:rPr>
         <w:rFonts w:ascii="Courier New" w:hAnsi="Courier New" w:cs="Courier New" w:hint="default"/>
@@ -3606,7 +4878,7 @@
       <w:lvlText w:val=""/>
       <w:lvlJc w:val="left"/>
       <w:pPr>
-        <w:ind w:left="3960" w:hanging="360"/>
+        <w:ind w:left="2160" w:hanging="360"/>
       </w:pPr>
       <w:rPr>
         <w:rFonts w:ascii="Wingdings" w:hAnsi="Wingdings" w:hint="default"/>
@@ -3618,7 +4890,7 @@
       <w:lvlText w:val=""/>
       <w:lvlJc w:val="left"/>
       <w:pPr>
-        <w:ind w:left="4680" w:hanging="360"/>
+        <w:ind w:left="2880" w:hanging="360"/>
       </w:pPr>
       <w:rPr>
         <w:rFonts w:ascii="Symbol" w:hAnsi="Symbol" w:hint="default"/>
@@ -3630,7 +4902,7 @@
       <w:lvlText w:val="o"/>
       <w:lvlJc w:val="left"/>
       <w:pPr>
-        <w:ind w:left="5400" w:hanging="360"/>
+        <w:ind w:left="3600" w:hanging="360"/>
       </w:pPr>
       <w:rPr>
         <w:rFonts w:ascii="Courier New" w:hAnsi="Courier New" w:cs="Courier New" w:hint="default"/>
@@ -3642,7 +4914,7 @@
       <w:lvlText w:val=""/>
       <w:lvlJc w:val="left"/>
       <w:pPr>
-        <w:ind w:left="6120" w:hanging="360"/>
+        <w:ind w:left="4320" w:hanging="360"/>
       </w:pPr>
       <w:rPr>
         <w:rFonts w:ascii="Wingdings" w:hAnsi="Wingdings" w:hint="default"/>
@@ -3654,7 +4926,7 @@
       <w:lvlText w:val=""/>
       <w:lvlJc w:val="left"/>
       <w:pPr>
-        <w:ind w:left="6840" w:hanging="360"/>
+        <w:ind w:left="5040" w:hanging="360"/>
       </w:pPr>
       <w:rPr>
         <w:rFonts w:ascii="Symbol" w:hAnsi="Symbol" w:hint="default"/>
@@ -3666,7 +4938,7 @@
       <w:lvlText w:val="o"/>
       <w:lvlJc w:val="left"/>
       <w:pPr>
-        <w:ind w:left="7560" w:hanging="360"/>
+        <w:ind w:left="5760" w:hanging="360"/>
       </w:pPr>
       <w:rPr>
         <w:rFonts w:ascii="Courier New" w:hAnsi="Courier New" w:cs="Courier New" w:hint="default"/>
@@ -3678,14 +4950,213 @@
       <w:lvlText w:val=""/>
       <w:lvlJc w:val="left"/>
       <w:pPr>
-        <w:ind w:left="8280" w:hanging="360"/>
+        <w:ind w:left="6480" w:hanging="360"/>
       </w:pPr>
       <w:rPr>
         <w:rFonts w:ascii="Wingdings" w:hAnsi="Wingdings" w:hint="default"/>
       </w:rPr>
     </w:lvl>
   </w:abstractNum>
+  <w:abstractNum w:abstractNumId="1" w15:restartNumberingAfterBreak="0">
+    <w:nsid w:val="0185024F"/>
+    <w:multiLevelType w:val="hybridMultilevel"/>
+    <w:tmpl w:val="9348B1F0"/>
+    <w:lvl w:ilvl="0" w:tplc="3409001B">
+      <w:start w:val="1"/>
+      <w:numFmt w:val="lowerRoman"/>
+      <w:lvlText w:val="%1."/>
+      <w:lvlJc w:val="right"/>
+      <w:pPr>
+        <w:ind w:left="2160" w:hanging="360"/>
+      </w:pPr>
+    </w:lvl>
+    <w:lvl w:ilvl="1" w:tplc="34090019">
+      <w:start w:val="1"/>
+      <w:numFmt w:val="lowerLetter"/>
+      <w:lvlText w:val="%2."/>
+      <w:lvlJc w:val="left"/>
+      <w:pPr>
+        <w:ind w:left="2880" w:hanging="360"/>
+      </w:pPr>
+    </w:lvl>
+    <w:lvl w:ilvl="2" w:tplc="3409001B" w:tentative="1">
+      <w:start w:val="1"/>
+      <w:numFmt w:val="lowerRoman"/>
+      <w:lvlText w:val="%3."/>
+      <w:lvlJc w:val="right"/>
+      <w:pPr>
+        <w:ind w:left="3600" w:hanging="180"/>
+      </w:pPr>
+    </w:lvl>
+    <w:lvl w:ilvl="3" w:tplc="3409000F" w:tentative="1">
+      <w:start w:val="1"/>
+      <w:numFmt w:val="decimal"/>
+      <w:lvlText w:val="%4."/>
+      <w:lvlJc w:val="left"/>
+      <w:pPr>
+        <w:ind w:left="4320" w:hanging="360"/>
+      </w:pPr>
+    </w:lvl>
+    <w:lvl w:ilvl="4" w:tplc="34090019" w:tentative="1">
+      <w:start w:val="1"/>
+      <w:numFmt w:val="lowerLetter"/>
+      <w:lvlText w:val="%5."/>
+      <w:lvlJc w:val="left"/>
+      <w:pPr>
+        <w:ind w:left="5040" w:hanging="360"/>
+      </w:pPr>
+    </w:lvl>
+    <w:lvl w:ilvl="5" w:tplc="3409001B" w:tentative="1">
+      <w:start w:val="1"/>
+      <w:numFmt w:val="lowerRoman"/>
+      <w:lvlText w:val="%6."/>
+      <w:lvlJc w:val="right"/>
+      <w:pPr>
+        <w:ind w:left="5760" w:hanging="180"/>
+      </w:pPr>
+    </w:lvl>
+    <w:lvl w:ilvl="6" w:tplc="3409000F" w:tentative="1">
+      <w:start w:val="1"/>
+      <w:numFmt w:val="decimal"/>
+      <w:lvlText w:val="%7."/>
+      <w:lvlJc w:val="left"/>
+      <w:pPr>
+        <w:ind w:left="6480" w:hanging="360"/>
+      </w:pPr>
+    </w:lvl>
+    <w:lvl w:ilvl="7" w:tplc="34090019" w:tentative="1">
+      <w:start w:val="1"/>
+      <w:numFmt w:val="lowerLetter"/>
+      <w:lvlText w:val="%8."/>
+      <w:lvlJc w:val="left"/>
+      <w:pPr>
+        <w:ind w:left="7200" w:hanging="360"/>
+      </w:pPr>
+    </w:lvl>
+    <w:lvl w:ilvl="8" w:tplc="3409001B" w:tentative="1">
+      <w:start w:val="1"/>
+      <w:numFmt w:val="lowerRoman"/>
+      <w:lvlText w:val="%9."/>
+      <w:lvlJc w:val="right"/>
+      <w:pPr>
+        <w:ind w:left="7920" w:hanging="180"/>
+      </w:pPr>
+    </w:lvl>
+  </w:abstractNum>
   <w:abstractNum w:abstractNumId="2" w15:restartNumberingAfterBreak="0">
+    <w:nsid w:val="2CCE1C26"/>
+    <w:multiLevelType w:val="hybridMultilevel"/>
+    <w:tmpl w:val="C6925D38"/>
+    <w:lvl w:ilvl="0" w:tplc="F3BAC986">
+      <w:start w:val="1"/>
+      <w:numFmt w:val="bullet"/>
+      <w:lvlText w:val="-"/>
+      <w:lvlJc w:val="left"/>
+      <w:pPr>
+        <w:ind w:left="2520" w:hanging="360"/>
+      </w:pPr>
+      <w:rPr>
+        <w:rFonts w:ascii="Microsoft GothicNeo" w:eastAsia="Microsoft GothicNeo" w:hAnsi="Microsoft GothicNeo" w:cs="Microsoft GothicNeo" w:hint="eastAsia"/>
+      </w:rPr>
+    </w:lvl>
+    <w:lvl w:ilvl="1" w:tplc="34090003" w:tentative="1">
+      <w:start w:val="1"/>
+      <w:numFmt w:val="bullet"/>
+      <w:lvlText w:val="o"/>
+      <w:lvlJc w:val="left"/>
+      <w:pPr>
+        <w:ind w:left="3240" w:hanging="360"/>
+      </w:pPr>
+      <w:rPr>
+        <w:rFonts w:ascii="Courier New" w:hAnsi="Courier New" w:cs="Courier New" w:hint="default"/>
+      </w:rPr>
+    </w:lvl>
+    <w:lvl w:ilvl="2" w:tplc="34090005" w:tentative="1">
+      <w:start w:val="1"/>
+      <w:numFmt w:val="bullet"/>
+      <w:lvlText w:val=""/>
+      <w:lvlJc w:val="left"/>
+      <w:pPr>
+        <w:ind w:left="3960" w:hanging="360"/>
+      </w:pPr>
+      <w:rPr>
+        <w:rFonts w:ascii="Wingdings" w:hAnsi="Wingdings" w:hint="default"/>
+      </w:rPr>
+    </w:lvl>
+    <w:lvl w:ilvl="3" w:tplc="34090001" w:tentative="1">
+      <w:start w:val="1"/>
+      <w:numFmt w:val="bullet"/>
+      <w:lvlText w:val=""/>
+      <w:lvlJc w:val="left"/>
+      <w:pPr>
+        <w:ind w:left="4680" w:hanging="360"/>
+      </w:pPr>
+      <w:rPr>
+        <w:rFonts w:ascii="Symbol" w:hAnsi="Symbol" w:hint="default"/>
+      </w:rPr>
+    </w:lvl>
+    <w:lvl w:ilvl="4" w:tplc="34090003" w:tentative="1">
+      <w:start w:val="1"/>
+      <w:numFmt w:val="bullet"/>
+      <w:lvlText w:val="o"/>
+      <w:lvlJc w:val="left"/>
+      <w:pPr>
+        <w:ind w:left="5400" w:hanging="360"/>
+      </w:pPr>
+      <w:rPr>
+        <w:rFonts w:ascii="Courier New" w:hAnsi="Courier New" w:cs="Courier New" w:hint="default"/>
+      </w:rPr>
+    </w:lvl>
+    <w:lvl w:ilvl="5" w:tplc="34090005" w:tentative="1">
+      <w:start w:val="1"/>
+      <w:numFmt w:val="bullet"/>
+      <w:lvlText w:val=""/>
+      <w:lvlJc w:val="left"/>
+      <w:pPr>
+        <w:ind w:left="6120" w:hanging="360"/>
+      </w:pPr>
+      <w:rPr>
+        <w:rFonts w:ascii="Wingdings" w:hAnsi="Wingdings" w:hint="default"/>
+      </w:rPr>
+    </w:lvl>
+    <w:lvl w:ilvl="6" w:tplc="34090001" w:tentative="1">
+      <w:start w:val="1"/>
+      <w:numFmt w:val="bullet"/>
+      <w:lvlText w:val=""/>
+      <w:lvlJc w:val="left"/>
+      <w:pPr>
+        <w:ind w:left="6840" w:hanging="360"/>
+      </w:pPr>
+      <w:rPr>
+        <w:rFonts w:ascii="Symbol" w:hAnsi="Symbol" w:hint="default"/>
+      </w:rPr>
+    </w:lvl>
+    <w:lvl w:ilvl="7" w:tplc="34090003" w:tentative="1">
+      <w:start w:val="1"/>
+      <w:numFmt w:val="bullet"/>
+      <w:lvlText w:val="o"/>
+      <w:lvlJc w:val="left"/>
+      <w:pPr>
+        <w:ind w:left="7560" w:hanging="360"/>
+      </w:pPr>
+      <w:rPr>
+        <w:rFonts w:ascii="Courier New" w:hAnsi="Courier New" w:cs="Courier New" w:hint="default"/>
+      </w:rPr>
+    </w:lvl>
+    <w:lvl w:ilvl="8" w:tplc="34090005" w:tentative="1">
+      <w:start w:val="1"/>
+      <w:numFmt w:val="bullet"/>
+      <w:lvlText w:val=""/>
+      <w:lvlJc w:val="left"/>
+      <w:pPr>
+        <w:ind w:left="8280" w:hanging="360"/>
+      </w:pPr>
+      <w:rPr>
+        <w:rFonts w:ascii="Wingdings" w:hAnsi="Wingdings" w:hint="default"/>
+      </w:rPr>
+    </w:lvl>
+  </w:abstractNum>
+  <w:abstractNum w:abstractNumId="3" w15:restartNumberingAfterBreak="0">
     <w:nsid w:val="346C446F"/>
     <w:multiLevelType w:val="hybridMultilevel"/>
     <w:tmpl w:val="9348B1F0"/>
@@ -3771,7 +5242,7 @@
       </w:pPr>
     </w:lvl>
   </w:abstractNum>
-  <w:abstractNum w:abstractNumId="3" w15:restartNumberingAfterBreak="0">
+  <w:abstractNum w:abstractNumId="4" w15:restartNumberingAfterBreak="0">
     <w:nsid w:val="40856308"/>
     <w:multiLevelType w:val="hybridMultilevel"/>
     <w:tmpl w:val="9348B1F0"/>
@@ -3857,7 +5328,7 @@
       </w:pPr>
     </w:lvl>
   </w:abstractNum>
-  <w:abstractNum w:abstractNumId="4" w15:restartNumberingAfterBreak="0">
+  <w:abstractNum w:abstractNumId="5" w15:restartNumberingAfterBreak="0">
     <w:nsid w:val="593F1F7E"/>
     <w:multiLevelType w:val="hybridMultilevel"/>
     <w:tmpl w:val="DAF0AACC"/>
@@ -3946,7 +5417,7 @@
       </w:pPr>
     </w:lvl>
   </w:abstractNum>
-  <w:abstractNum w:abstractNumId="5" w15:restartNumberingAfterBreak="0">
+  <w:abstractNum w:abstractNumId="6" w15:restartNumberingAfterBreak="0">
     <w:nsid w:val="5CB306B6"/>
     <w:multiLevelType w:val="hybridMultilevel"/>
     <w:tmpl w:val="9348B1F0"/>
@@ -4033,22 +5504,25 @@
     </w:lvl>
   </w:abstractNum>
   <w:num w:numId="1" w16cid:durableId="705061920">
+    <w:abstractNumId w:val="5"/>
+  </w:num>
+  <w:num w:numId="2" w16cid:durableId="755440894">
+    <w:abstractNumId w:val="1"/>
+  </w:num>
+  <w:num w:numId="3" w16cid:durableId="482626885">
+    <w:abstractNumId w:val="3"/>
+  </w:num>
+  <w:num w:numId="4" w16cid:durableId="93215645">
     <w:abstractNumId w:val="4"/>
   </w:num>
-  <w:num w:numId="2" w16cid:durableId="755440894">
-    <w:abstractNumId w:val="0"/>
+  <w:num w:numId="5" w16cid:durableId="368069484">
+    <w:abstractNumId w:val="6"/>
   </w:num>
-  <w:num w:numId="3" w16cid:durableId="482626885">
+  <w:num w:numId="6" w16cid:durableId="321547257">
     <w:abstractNumId w:val="2"/>
   </w:num>
-  <w:num w:numId="4" w16cid:durableId="93215645">
-    <w:abstractNumId w:val="3"/>
-  </w:num>
-  <w:num w:numId="5" w16cid:durableId="368069484">
-    <w:abstractNumId w:val="5"/>
-  </w:num>
-  <w:num w:numId="6" w16cid:durableId="321547257">
-    <w:abstractNumId w:val="1"/>
+  <w:num w:numId="7" w16cid:durableId="1644239080">
+    <w:abstractNumId w:val="0"/>
   </w:num>
 </w:numbering>
 </file>
@@ -4503,6 +5977,76 @@
       <w:u w:val="single"/>
     </w:rPr>
   </w:style>
+  <w:style w:type="paragraph" w:styleId="Header">
+    <w:name w:val="header"/>
+    <w:basedOn w:val="Normal"/>
+    <w:link w:val="HeaderChar"/>
+    <w:uiPriority w:val="99"/>
+    <w:unhideWhenUsed/>
+    <w:rsid w:val="0064052C"/>
+    <w:pPr>
+      <w:tabs>
+        <w:tab w:val="center" w:pos="4680"/>
+        <w:tab w:val="right" w:pos="9360"/>
+      </w:tabs>
+      <w:spacing w:after="0" w:line="240" w:lineRule="auto"/>
+    </w:pPr>
+  </w:style>
+  <w:style w:type="character" w:customStyle="1" w:styleId="HeaderChar">
+    <w:name w:val="Header Char"/>
+    <w:basedOn w:val="DefaultParagraphFont"/>
+    <w:link w:val="Header"/>
+    <w:uiPriority w:val="99"/>
+    <w:rsid w:val="0064052C"/>
+  </w:style>
+  <w:style w:type="paragraph" w:styleId="Footer">
+    <w:name w:val="footer"/>
+    <w:basedOn w:val="Normal"/>
+    <w:link w:val="FooterChar"/>
+    <w:uiPriority w:val="99"/>
+    <w:unhideWhenUsed/>
+    <w:rsid w:val="0064052C"/>
+    <w:pPr>
+      <w:tabs>
+        <w:tab w:val="center" w:pos="4680"/>
+        <w:tab w:val="right" w:pos="9360"/>
+      </w:tabs>
+      <w:spacing w:after="0" w:line="240" w:lineRule="auto"/>
+    </w:pPr>
+  </w:style>
+  <w:style w:type="character" w:customStyle="1" w:styleId="FooterChar">
+    <w:name w:val="Footer Char"/>
+    <w:basedOn w:val="DefaultParagraphFont"/>
+    <w:link w:val="Footer"/>
+    <w:uiPriority w:val="99"/>
+    <w:rsid w:val="0064052C"/>
+  </w:style>
+  <w:style w:type="table" w:styleId="TableGrid">
+    <w:name w:val="Table Grid"/>
+    <w:basedOn w:val="TableNormal"/>
+    <w:uiPriority w:val="39"/>
+    <w:rsid w:val="00502020"/>
+    <w:pPr>
+      <w:spacing w:after="0" w:line="240" w:lineRule="auto"/>
+    </w:pPr>
+    <w:rPr>
+      <w:rFonts w:eastAsiaTheme="minorHAnsi"/>
+      <w:kern w:val="0"/>
+      <w:szCs w:val="22"/>
+      <w:lang w:val="en-US" w:eastAsia="en-US" w:bidi="ar-SA"/>
+      <w14:ligatures w14:val="none"/>
+    </w:rPr>
+    <w:tblPr>
+      <w:tblBorders>
+        <w:top w:val="single" w:sz="4" w:space="0" w:color="auto"/>
+        <w:left w:val="single" w:sz="4" w:space="0" w:color="auto"/>
+        <w:bottom w:val="single" w:sz="4" w:space="0" w:color="auto"/>
+        <w:right w:val="single" w:sz="4" w:space="0" w:color="auto"/>
+        <w:insideH w:val="single" w:sz="4" w:space="0" w:color="auto"/>
+        <w:insideV w:val="single" w:sz="4" w:space="0" w:color="auto"/>
+      </w:tblBorders>
+    </w:tblPr>
+  </w:style>
 </w:styles>
 </file>
 

</xml_diff>